<commit_message>
Updates Links for more info
</commit_message>
<xml_diff>
--- a/Collected_Info_ReactJs.docx
+++ b/Collected_Info_ReactJs.docx
@@ -949,6 +949,323 @@
           <w:szCs w:val="16"/>
         </w:rPr>
         <w:t>What is the Difference Between JSX and HTML</w:t>
+      </w:r>
+    </w:p>
+    <w:p>
+      <w:pPr>
+        <w:pStyle w:val="ListParagraph"/>
+        <w:numPr>
+          <w:ilvl w:val="0"/>
+          <w:numId w:val="3"/>
+        </w:numPr>
+      </w:pPr>
+      <w:hyperlink r:id="rId27" w:history="1">
+        <w:r>
+          <w:rPr>
+            <w:rStyle w:val="Hyperlink"/>
+          </w:rPr>
+          <w:t>https://www.freecodecamp.org/news/html-vs-jsx-whats-the-difference/</w:t>
+        </w:r>
+      </w:hyperlink>
+      <w:r>
+        <w:t xml:space="preserve"> </w:t>
+      </w:r>
+    </w:p>
+    <w:p/>
+    <w:p>
+      <w:pPr>
+        <w:pStyle w:val="ListParagraph"/>
+        <w:numPr>
+          <w:ilvl w:val="0"/>
+          <w:numId w:val="2"/>
+        </w:numPr>
+      </w:pPr>
+      <w:r>
+        <w:lastRenderedPageBreak/>
+        <w:t>What is Functional Components?</w:t>
+      </w:r>
+    </w:p>
+    <w:p>
+      <w:pPr>
+        <w:pStyle w:val="ListParagraph"/>
+        <w:numPr>
+          <w:ilvl w:val="0"/>
+          <w:numId w:val="3"/>
+        </w:numPr>
+      </w:pPr>
+      <w:hyperlink r:id="rId28" w:history="1">
+        <w:r>
+          <w:rPr>
+            <w:rStyle w:val="Hyperlink"/>
+          </w:rPr>
+          <w:t>https://www.freecodecamp.org/news/react-components-jsx-props-for-beginners/</w:t>
+        </w:r>
+      </w:hyperlink>
+      <w:r>
+        <w:t xml:space="preserve"> </w:t>
+      </w:r>
+    </w:p>
+    <w:p>
+      <w:pPr>
+        <w:pStyle w:val="ListParagraph"/>
+        <w:numPr>
+          <w:ilvl w:val="0"/>
+          <w:numId w:val="3"/>
+        </w:numPr>
+      </w:pPr>
+      <w:hyperlink r:id="rId29" w:history="1">
+        <w:r>
+          <w:rPr>
+            <w:rStyle w:val="Hyperlink"/>
+          </w:rPr>
+          <w:t>https://ghost.codersera.com/blog/react-functional-components/</w:t>
+        </w:r>
+      </w:hyperlink>
+      <w:r>
+        <w:t xml:space="preserve"> </w:t>
+      </w:r>
+    </w:p>
+    <w:p/>
+    <w:p>
+      <w:pPr>
+        <w:pStyle w:val="ListParagraph"/>
+        <w:numPr>
+          <w:ilvl w:val="0"/>
+          <w:numId w:val="2"/>
+        </w:numPr>
+      </w:pPr>
+      <w:r>
+        <w:t>Props in ReactJs</w:t>
+      </w:r>
+    </w:p>
+    <w:p>
+      <w:pPr>
+        <w:pStyle w:val="ListParagraph"/>
+        <w:numPr>
+          <w:ilvl w:val="0"/>
+          <w:numId w:val="3"/>
+        </w:numPr>
+      </w:pPr>
+      <w:hyperlink r:id="rId30" w:history="1">
+        <w:r>
+          <w:rPr>
+            <w:rStyle w:val="Hyperlink"/>
+          </w:rPr>
+          <w:t>https://www.simplilearn.com/what-is-reactjs-props-article#:~:text=In%20ReactJS%2C%20the%20props%20are,components%20are%20read%2Donly%20components</w:t>
+        </w:r>
+      </w:hyperlink>
+      <w:r>
+        <w:t xml:space="preserve"> </w:t>
+      </w:r>
+    </w:p>
+    <w:p/>
+    <w:p>
+      <w:pPr>
+        <w:pStyle w:val="ListParagraph"/>
+        <w:numPr>
+          <w:ilvl w:val="0"/>
+          <w:numId w:val="2"/>
+        </w:numPr>
+      </w:pPr>
+      <w:r>
+        <w:t>What is props?</w:t>
+      </w:r>
+    </w:p>
+    <w:p>
+      <w:pPr>
+        <w:pStyle w:val="ListParagraph"/>
+        <w:numPr>
+          <w:ilvl w:val="0"/>
+          <w:numId w:val="3"/>
+        </w:numPr>
+      </w:pPr>
+      <w:hyperlink r:id="rId31" w:history="1">
+        <w:r>
+          <w:rPr>
+            <w:rStyle w:val="Hyperlink"/>
+          </w:rPr>
+          <w:t>https://builtin.com/articles/react-props</w:t>
+        </w:r>
+      </w:hyperlink>
+      <w:r>
+        <w:t xml:space="preserve"> </w:t>
+      </w:r>
+    </w:p>
+    <w:p/>
+    <w:p>
+      <w:pPr>
+        <w:pStyle w:val="ListParagraph"/>
+        <w:numPr>
+          <w:ilvl w:val="0"/>
+          <w:numId w:val="2"/>
+        </w:numPr>
+      </w:pPr>
+      <w:r>
+        <w:t>What is Config-Driven UI?</w:t>
+      </w:r>
+    </w:p>
+    <w:p>
+      <w:pPr>
+        <w:pStyle w:val="ListParagraph"/>
+        <w:numPr>
+          <w:ilvl w:val="0"/>
+          <w:numId w:val="3"/>
+        </w:numPr>
+        <w:rPr>
+          <w:rStyle w:val="Hyperlink"/>
+          <w:color w:val="auto"/>
+          <w:u w:val="none"/>
+        </w:rPr>
+      </w:pPr>
+      <w:hyperlink r:id="rId32" w:history="1">
+        <w:r>
+          <w:rPr>
+            <w:rStyle w:val="Hyperlink"/>
+            <w:rFonts w:ascii="Consolas" w:eastAsia="Times New Roman" w:hAnsi="Consolas" w:cs="Times New Roman"/>
+            <w:szCs w:val="22"/>
+            <w:lang w:eastAsia="en-IN" w:bidi="ar-SA"/>
+          </w:rPr>
+          <w:t>https://portal.gitnation.org/contents/conf</w:t>
+        </w:r>
+        <w:r>
+          <w:rPr>
+            <w:rStyle w:val="Hyperlink"/>
+            <w:rFonts w:ascii="Consolas" w:eastAsia="Times New Roman" w:hAnsi="Consolas" w:cs="Times New Roman"/>
+            <w:szCs w:val="22"/>
+            <w:lang w:eastAsia="en-IN" w:bidi="ar-SA"/>
+          </w:rPr>
+          <w:t>i</w:t>
+        </w:r>
+        <w:r>
+          <w:rPr>
+            <w:rStyle w:val="Hyperlink"/>
+            <w:rFonts w:ascii="Consolas" w:eastAsia="Times New Roman" w:hAnsi="Consolas" w:cs="Times New Roman"/>
+            <w:szCs w:val="22"/>
+            <w:lang w:eastAsia="en-IN" w:bidi="ar-SA"/>
+          </w:rPr>
+          <w:t>g-driven-ui-using-reactjs</w:t>
+        </w:r>
+      </w:hyperlink>
+      <w:r>
+        <w:rPr>
+          <w:rStyle w:val="Hyperlink"/>
+          <w:rFonts w:ascii="Consolas" w:eastAsia="Times New Roman" w:hAnsi="Consolas" w:cs="Times New Roman"/>
+          <w:szCs w:val="22"/>
+          <w:lang w:eastAsia="en-IN" w:bidi="ar-SA"/>
+        </w:rPr>
+        <w:t xml:space="preserve"> </w:t>
+      </w:r>
+    </w:p>
+    <w:p/>
+    <w:p>
+      <w:pPr>
+        <w:pStyle w:val="ListParagraph"/>
+        <w:numPr>
+          <w:ilvl w:val="0"/>
+          <w:numId w:val="2"/>
+        </w:numPr>
+      </w:pPr>
+      <w:r>
+        <w:t xml:space="preserve">What is </w:t>
+      </w:r>
+      <w:r>
+        <w:t>Cloudinary</w:t>
+      </w:r>
+      <w:r>
+        <w:t>?</w:t>
+      </w:r>
+    </w:p>
+    <w:p>
+      <w:pPr>
+        <w:pStyle w:val="ListParagraph"/>
+        <w:numPr>
+          <w:ilvl w:val="0"/>
+          <w:numId w:val="3"/>
+        </w:numPr>
+      </w:pPr>
+      <w:hyperlink r:id="rId33" w:history="1">
+        <w:r>
+          <w:rPr>
+            <w:rStyle w:val="Hyperlink"/>
+          </w:rPr>
+          <w:t>https://www.javatpoint.com/cloudinary</w:t>
+        </w:r>
+      </w:hyperlink>
+      <w:r>
+        <w:t xml:space="preserve"> </w:t>
+      </w:r>
+    </w:p>
+    <w:p/>
+    <w:p>
+      <w:pPr>
+        <w:pStyle w:val="ListParagraph"/>
+        <w:numPr>
+          <w:ilvl w:val="0"/>
+          <w:numId w:val="2"/>
+        </w:numPr>
+      </w:pPr>
+      <w:r>
+        <w:t>Why to use key in map function?</w:t>
+      </w:r>
+    </w:p>
+    <w:p>
+      <w:pPr>
+        <w:pStyle w:val="ListParagraph"/>
+        <w:numPr>
+          <w:ilvl w:val="0"/>
+          <w:numId w:val="3"/>
+        </w:numPr>
+      </w:pPr>
+      <w:hyperlink r:id="rId34" w:history="1">
+        <w:r>
+          <w:rPr>
+            <w:rStyle w:val="Hyperlink"/>
+          </w:rPr>
+          <w:t>https://www.telerik.com/blogs/beginners-guide-loops-in-react-jsx#:~:text=However%2C%20if%20you%20check%20the,changed%2C%20added%2C%20or%20removed</w:t>
+        </w:r>
+      </w:hyperlink>
+      <w:r>
+        <w:t xml:space="preserve"> </w:t>
+      </w:r>
+    </w:p>
+    <w:p>
+      <w:pPr>
+        <w:pStyle w:val="ListParagraph"/>
+        <w:numPr>
+          <w:ilvl w:val="0"/>
+          <w:numId w:val="3"/>
+        </w:numPr>
+      </w:pPr>
+      <w:hyperlink r:id="rId35" w:history="1">
+        <w:r>
+          <w:rPr>
+            <w:rStyle w:val="Hyperlink"/>
+          </w:rPr>
+          <w:t>https://robinpokorny.com/blog/index-as-a-key-is-an-anti-pattern/</w:t>
+        </w:r>
+      </w:hyperlink>
+      <w:r>
+        <w:t xml:space="preserve"> </w:t>
+      </w:r>
+    </w:p>
+    <w:p>
+      <w:pPr>
+        <w:pStyle w:val="ListParagraph"/>
+        <w:numPr>
+          <w:ilvl w:val="0"/>
+          <w:numId w:val="3"/>
+        </w:numPr>
+      </w:pPr>
+      <w:hyperlink r:id="rId36" w:history="1">
+        <w:r>
+          <w:rPr>
+            <w:rStyle w:val="Hyperlink"/>
+          </w:rPr>
+          <w:t>https://blog.anja-stricker.de/why-using-index-as-key-in-reactjs-map-function-can-cause-problems-and-how-to-fix-them</w:t>
+        </w:r>
+      </w:hyperlink>
+      <w:r>
+        <w:t xml:space="preserve"> </w:t>
       </w:r>
     </w:p>
     <w:p>
@@ -1095,6 +1412,7 @@
             <w14:round/>
           </w14:textOutline>
         </w:rPr>
+        <w:lastRenderedPageBreak/>
         <w:t>npm install -D parcel</w:t>
       </w:r>
     </w:p>
@@ -1184,6 +1502,49 @@
           </w14:textOutline>
         </w:rPr>
         <w:t>npm install react-dom</w:t>
+      </w:r>
+    </w:p>
+    <w:p>
+      <w:pPr>
+        <w:pStyle w:val="ListParagraph"/>
+        <w:numPr>
+          <w:ilvl w:val="0"/>
+          <w:numId w:val="10"/>
+        </w:numPr>
+        <w:rPr>
+          <w:rFonts w:ascii="Consolas" w:hAnsi="Consolas"/>
+          <w:color w:val="000000" w:themeColor="text1"/>
+          <w14:shadow w14:blurRad="38100" w14:dist="19050" w14:dir="2700000" w14:sx="100000" w14:sy="100000" w14:kx="0" w14:ky="0" w14:algn="tl">
+            <w14:schemeClr w14:val="dk1">
+              <w14:alpha w14:val="60000"/>
+            </w14:schemeClr>
+          </w14:shadow>
+          <w14:textOutline w14:w="0" w14:cap="flat" w14:cmpd="sng" w14:algn="ctr">
+            <w14:noFill/>
+            <w14:prstDash w14:val="solid"/>
+            <w14:round/>
+          </w14:textOutline>
+        </w:rPr>
+      </w:pPr>
+      <w:r>
+        <w:rPr>
+          <w:rFonts w:ascii="Consolas" w:hAnsi="Consolas"/>
+          <w:color w:val="F8FAFC"/>
+          <w:sz w:val="21"/>
+          <w:szCs w:val="21"/>
+          <w:shd w:val="clear" w:color="auto" w:fill="1E293B"/>
+        </w:rPr>
+        <w:t>npm install -D tailwindcss postcss</w:t>
+      </w:r>
+      <w:r>
+        <w:rPr>
+          <w:rFonts w:ascii="Consolas" w:hAnsi="Consolas"/>
+          <w:color w:val="F8FAFC"/>
+          <w:sz w:val="21"/>
+          <w:szCs w:val="21"/>
+          <w:shd w:val="clear" w:color="auto" w:fill="1E293B"/>
+        </w:rPr>
+        <w:t xml:space="preserve"> </w:t>
       </w:r>
     </w:p>
     <w:p>

</xml_diff>

<commit_message>
Links for more info
</commit_message>
<xml_diff>
--- a/Collected_Info_ReactJs.docx
+++ b/Collected_Info_ReactJs.docx
@@ -1046,7 +1046,7 @@
           <w:numId w:val="3"/>
         </w:numPr>
       </w:pPr>
-      <w:hyperlink r:id="rId30" w:history="1">
+      <w:hyperlink r:id="rId30" w:anchor=":~:text=In%20ReactJS%2C%20the%20props%20are,components%20are%20read%2Donly%20components" w:history="1">
         <w:r>
           <w:rPr>
             <w:rStyle w:val="Hyperlink"/>
@@ -1125,25 +1125,7 @@
             <w:szCs w:val="22"/>
             <w:lang w:eastAsia="en-IN" w:bidi="ar-SA"/>
           </w:rPr>
-          <w:t>https://portal.gitnation.org/contents/conf</w:t>
-        </w:r>
-        <w:r>
-          <w:rPr>
-            <w:rStyle w:val="Hyperlink"/>
-            <w:rFonts w:ascii="Consolas" w:eastAsia="Times New Roman" w:hAnsi="Consolas" w:cs="Times New Roman"/>
-            <w:szCs w:val="22"/>
-            <w:lang w:eastAsia="en-IN" w:bidi="ar-SA"/>
-          </w:rPr>
-          <w:t>i</w:t>
-        </w:r>
-        <w:r>
-          <w:rPr>
-            <w:rStyle w:val="Hyperlink"/>
-            <w:rFonts w:ascii="Consolas" w:eastAsia="Times New Roman" w:hAnsi="Consolas" w:cs="Times New Roman"/>
-            <w:szCs w:val="22"/>
-            <w:lang w:eastAsia="en-IN" w:bidi="ar-SA"/>
-          </w:rPr>
-          <w:t>g-driven-ui-using-reactjs</w:t>
+          <w:t>https://portal.gitnation.org/contents/config-driven-ui-using-reactjs</w:t>
         </w:r>
       </w:hyperlink>
       <w:r>
@@ -1216,12 +1198,24 @@
           <w:numId w:val="3"/>
         </w:numPr>
       </w:pPr>
-      <w:hyperlink r:id="rId34" w:history="1">
+      <w:hyperlink r:id="rId34" w:anchor=":~:text=However%2C%20if%20you%20check%20the,changed%2C%20added%2C%20or%20removed" w:history="1">
         <w:r>
           <w:rPr>
             <w:rStyle w:val="Hyperlink"/>
           </w:rPr>
-          <w:t>https://www.telerik.com/blogs/beginners-guide-loops-in-react-jsx#:~:text=However%2C%20if%20you%20check%20the,changed%2C%20added%2C%20or%20removed</w:t>
+          <w:t>https://www.telerik.co</w:t>
+        </w:r>
+        <w:r>
+          <w:rPr>
+            <w:rStyle w:val="Hyperlink"/>
+          </w:rPr>
+          <w:t>m</w:t>
+        </w:r>
+        <w:r>
+          <w:rPr>
+            <w:rStyle w:val="Hyperlink"/>
+          </w:rPr>
+          <w:t>/blogs/beginners-guide-loops-in-react-jsx#:~:text=However%2C%20if%20you%20check%20the,changed%2C%20added%2C%20or%20removed</w:t>
         </w:r>
       </w:hyperlink>
       <w:r>
@@ -1235,8 +1229,55 @@
           <w:ilvl w:val="0"/>
           <w:numId w:val="3"/>
         </w:numPr>
+        <w:rPr>
+          <w:rStyle w:val="Hyperlink"/>
+          <w:color w:val="auto"/>
+          <w:u w:val="none"/>
+        </w:rPr>
       </w:pPr>
       <w:hyperlink r:id="rId35" w:history="1">
+        <w:r>
+          <w:rPr>
+            <w:rStyle w:val="Hyperlink"/>
+          </w:rPr>
+          <w:t>https://blog.anja-stricker.de/why-using-index-as-key-in-reactjs-map-function-can-cause-problems-and-how-to-fix-them</w:t>
+        </w:r>
+      </w:hyperlink>
+    </w:p>
+    <w:p>
+      <w:pPr>
+        <w:pStyle w:val="ListParagraph"/>
+        <w:rPr>
+          <w:rStyle w:val="Hyperlink"/>
+          <w:color w:val="auto"/>
+          <w:u w:val="none"/>
+        </w:rPr>
+      </w:pPr>
+    </w:p>
+    <w:p>
+      <w:pPr>
+        <w:pStyle w:val="ListParagraph"/>
+        <w:numPr>
+          <w:ilvl w:val="0"/>
+          <w:numId w:val="2"/>
+        </w:numPr>
+      </w:pPr>
+      <w:r>
+        <w:t>Why not to use index as key in Map</w:t>
+      </w:r>
+      <w:r>
+        <w:t xml:space="preserve"> </w:t>
+      </w:r>
+    </w:p>
+    <w:p>
+      <w:pPr>
+        <w:pStyle w:val="ListParagraph"/>
+        <w:numPr>
+          <w:ilvl w:val="0"/>
+          <w:numId w:val="3"/>
+        </w:numPr>
+      </w:pPr>
+      <w:hyperlink r:id="rId36" w:history="1">
         <w:r>
           <w:rPr>
             <w:rStyle w:val="Hyperlink"/>
@@ -1256,26 +1297,9 @@
           <w:numId w:val="3"/>
         </w:numPr>
       </w:pPr>
-      <w:hyperlink r:id="rId36" w:history="1">
-        <w:r>
-          <w:rPr>
-            <w:rStyle w:val="Hyperlink"/>
-          </w:rPr>
-          <w:t>https://blog.anja-stricker.de/why-using-index-as-key-in-reactjs-map-function-can-cause-problems-and-how-to-fix-them</w:t>
-        </w:r>
-      </w:hyperlink>
       <w:r>
         <w:t xml:space="preserve"> </w:t>
       </w:r>
-    </w:p>
-    <w:p>
-      <w:pPr>
-        <w:pStyle w:val="ListParagraph"/>
-        <w:numPr>
-          <w:ilvl w:val="0"/>
-          <w:numId w:val="3"/>
-        </w:numPr>
-      </w:pPr>
     </w:p>
     <w:p>
       <w:pPr>
@@ -1368,6 +1392,7 @@
             <w14:round/>
           </w14:textOutline>
         </w:rPr>
+        <w:lastRenderedPageBreak/>
         <w:t>npm init</w:t>
       </w:r>
     </w:p>
@@ -1412,7 +1437,6 @@
             <w14:round/>
           </w14:textOutline>
         </w:rPr>
-        <w:lastRenderedPageBreak/>
         <w:t>npm install -D parcel</w:t>
       </w:r>
     </w:p>
@@ -1534,17 +1558,7 @@
           <w:szCs w:val="21"/>
           <w:shd w:val="clear" w:color="auto" w:fill="1E293B"/>
         </w:rPr>
-        <w:t>npm install -D tailwindcss postcss</w:t>
-      </w:r>
-      <w:r>
-        <w:rPr>
-          <w:rFonts w:ascii="Consolas" w:hAnsi="Consolas"/>
-          <w:color w:val="F8FAFC"/>
-          <w:sz w:val="21"/>
-          <w:szCs w:val="21"/>
-          <w:shd w:val="clear" w:color="auto" w:fill="1E293B"/>
-        </w:rPr>
-        <w:t xml:space="preserve"> </w:t>
+        <w:t xml:space="preserve">npm install -D tailwindcss postcss </w:t>
       </w:r>
     </w:p>
     <w:p>

</xml_diff>